<commit_message>
complete document and app changes
</commit_message>
<xml_diff>
--- a/Java/Labs/Lab 6/src/Craps.docx
+++ b/Java/Labs/Lab 6/src/Craps.docx
@@ -2,7 +2,825 @@
 <file path=word/document.xml><?xml version="1.0" encoding="utf-8"?>
 <w:document xmlns:wpc="http://schemas.microsoft.com/office/word/2010/wordprocessingCanvas" xmlns:cx="http://schemas.microsoft.com/office/drawing/2014/chartex" xmlns:cx1="http://schemas.microsoft.com/office/drawing/2015/9/8/chartex" xmlns:cx2="http://schemas.microsoft.com/office/drawing/2015/10/21/chartex" xmlns:cx3="http://schemas.microsoft.com/office/drawing/2016/5/9/chartex" xmlns:cx4="http://schemas.microsoft.com/office/drawing/2016/5/10/chartex" xmlns:cx5="http://schemas.microsoft.com/office/drawing/2016/5/11/chartex" xmlns:cx6="http://schemas.microsoft.com/office/drawing/2016/5/12/chartex" xmlns:cx7="http://schemas.microsoft.com/office/drawing/2016/5/13/chartex" xmlns:cx8="http://schemas.microsoft.com/office/drawing/2016/5/14/chartex" xmlns:mc="http://schemas.openxmlformats.org/markup-compatibility/2006" xmlns:aink="http://schemas.microsoft.com/office/drawing/2016/ink" xmlns:am3d="http://schemas.microsoft.com/office/drawing/2017/model3d" xmlns:o="urn:schemas-microsoft-com:office:office" xmlns:oel="http://schemas.microsoft.com/office/2019/extlst" xmlns:r="http://schemas.openxmlformats.org/officeDocument/2006/relationships" xmlns:m="http://schemas.openxmlformats.org/officeDocument/2006/math" xmlns:v="urn:schemas-microsoft-com:vml" xmlns:wp14="http://schemas.microsoft.com/office/word/2010/wordprocessingDrawing" xmlns:wp="http://schemas.openxmlformats.org/drawingml/2006/wordprocessingDrawing" xmlns:w10="urn:schemas-microsoft-com:office:word" xmlns:w="http://schemas.openxmlformats.org/wordprocessingml/2006/main" xmlns:w14="http://schemas.microsoft.com/office/word/2010/wordml" xmlns:w15="http://schemas.microsoft.com/office/word/2012/wordml" xmlns:w16cex="http://schemas.microsoft.com/office/word/2018/wordml/cex" xmlns:w16cid="http://schemas.microsoft.com/office/word/2016/wordml/cid" xmlns:w16="http://schemas.microsoft.com/office/word/2018/wordml" xmlns:w16du="http://schemas.microsoft.com/office/word/2023/wordml/word16du" xmlns:w16sdtdh="http://schemas.microsoft.com/office/word/2020/wordml/sdtdatahash" xmlns:w16se="http://schemas.microsoft.com/office/word/2015/wordml/symex" xmlns:wpg="http://schemas.microsoft.com/office/word/2010/wordprocessingGroup" xmlns:wpi="http://schemas.microsoft.com/office/word/2010/wordprocessingInk" xmlns:wne="http://schemas.microsoft.com/office/word/2006/wordml" xmlns:wps="http://schemas.microsoft.com/office/word/2010/wordprocessingShape" mc:Ignorable="w14 w15 w16se w16cid w16 w16cex w16sdtdh wp14">
   <w:body>
-    <w:p/>
+    <w:p>
+      <w:pPr>
+        <w:spacing w:line="480" w:lineRule="auto"/>
+        <w:ind w:firstLine="720"/>
+        <w:rPr>
+          <w:rFonts w:ascii="Times New Roman" w:hAnsi="Times New Roman" w:cs="Times New Roman"/>
+          <w:sz w:val="24"/>
+          <w:szCs w:val="24"/>
+        </w:rPr>
+      </w:pPr>
+      <w:r>
+        <w:rPr>
+          <w:rFonts w:ascii="Times New Roman" w:hAnsi="Times New Roman" w:cs="Times New Roman"/>
+          <w:sz w:val="24"/>
+          <w:szCs w:val="24"/>
+        </w:rPr>
+        <w:t xml:space="preserve">This program plays </w:t>
+      </w:r>
+      <w:r>
+        <w:rPr>
+          <w:rFonts w:ascii="Times New Roman" w:hAnsi="Times New Roman" w:cs="Times New Roman"/>
+          <w:sz w:val="24"/>
+          <w:szCs w:val="24"/>
+        </w:rPr>
+        <w:t>the gambling game C</w:t>
+      </w:r>
+      <w:r>
+        <w:rPr>
+          <w:rFonts w:ascii="Times New Roman" w:hAnsi="Times New Roman" w:cs="Times New Roman"/>
+          <w:sz w:val="24"/>
+          <w:szCs w:val="24"/>
+        </w:rPr>
+        <w:t>raps. It uses 6 classes to do so that being of one main</w:t>
+      </w:r>
+      <w:r>
+        <w:rPr>
+          <w:rFonts w:ascii="Times New Roman" w:hAnsi="Times New Roman" w:cs="Times New Roman"/>
+          <w:sz w:val="24"/>
+          <w:szCs w:val="24"/>
+        </w:rPr>
+        <w:t xml:space="preserve"> class</w:t>
+      </w:r>
+      <w:r>
+        <w:rPr>
+          <w:rFonts w:ascii="Times New Roman" w:hAnsi="Times New Roman" w:cs="Times New Roman"/>
+          <w:sz w:val="24"/>
+          <w:szCs w:val="24"/>
+        </w:rPr>
+        <w:t xml:space="preserve">, three classes, and two interfaces. </w:t>
+      </w:r>
+    </w:p>
+    <w:p>
+      <w:pPr>
+        <w:spacing w:line="480" w:lineRule="auto"/>
+        <w:ind w:firstLine="720"/>
+        <w:rPr>
+          <w:rFonts w:ascii="Times New Roman" w:hAnsi="Times New Roman" w:cs="Times New Roman"/>
+          <w:sz w:val="24"/>
+          <w:szCs w:val="24"/>
+        </w:rPr>
+      </w:pPr>
+      <w:r>
+        <w:rPr>
+          <w:rFonts w:ascii="Times New Roman" w:hAnsi="Times New Roman" w:cs="Times New Roman"/>
+          <w:sz w:val="24"/>
+          <w:szCs w:val="24"/>
+        </w:rPr>
+        <w:t xml:space="preserve">The App(main) class plays craps with the user and has all the logic that comes with it. The way it is played is that the user </w:t>
+      </w:r>
+      <w:r>
+        <w:rPr>
+          <w:rFonts w:ascii="Times New Roman" w:hAnsi="Times New Roman" w:cs="Times New Roman"/>
+          <w:sz w:val="24"/>
+          <w:szCs w:val="24"/>
+        </w:rPr>
+        <w:t>chooses the amount</w:t>
+      </w:r>
+      <w:r>
+        <w:rPr>
+          <w:rFonts w:ascii="Times New Roman" w:hAnsi="Times New Roman" w:cs="Times New Roman"/>
+          <w:sz w:val="24"/>
+          <w:szCs w:val="24"/>
+        </w:rPr>
+        <w:t xml:space="preserve"> of chips</w:t>
+      </w:r>
+      <w:r>
+        <w:rPr>
+          <w:rFonts w:ascii="Times New Roman" w:hAnsi="Times New Roman" w:cs="Times New Roman"/>
+          <w:sz w:val="24"/>
+          <w:szCs w:val="24"/>
+        </w:rPr>
+        <w:t xml:space="preserve"> to bet</w:t>
+      </w:r>
+      <w:r>
+        <w:rPr>
+          <w:rFonts w:ascii="Times New Roman" w:hAnsi="Times New Roman" w:cs="Times New Roman"/>
+          <w:sz w:val="24"/>
+          <w:szCs w:val="24"/>
+        </w:rPr>
+        <w:t xml:space="preserve"> being 5, 10, 15 or 20 chips. If it’s not any of that or they don’t have enough chips bet any of those amounts, the user will be prompted to choose their betting amount again. After the correct betting amount is chosen, t</w:t>
+      </w:r>
+      <w:r>
+        <w:rPr>
+          <w:rFonts w:ascii="Times New Roman" w:hAnsi="Times New Roman" w:cs="Times New Roman"/>
+          <w:sz w:val="24"/>
+          <w:szCs w:val="24"/>
+        </w:rPr>
+        <w:t>hen the game plays with the user on the pass line bet</w:t>
+      </w:r>
+      <w:r>
+        <w:rPr>
+          <w:rFonts w:ascii="Times New Roman" w:hAnsi="Times New Roman" w:cs="Times New Roman"/>
+          <w:sz w:val="24"/>
+          <w:szCs w:val="24"/>
+        </w:rPr>
+        <w:t>, rolling two 6-sided dice</w:t>
+      </w:r>
+      <w:r>
+        <w:rPr>
+          <w:rFonts w:ascii="Times New Roman" w:hAnsi="Times New Roman" w:cs="Times New Roman"/>
+          <w:sz w:val="24"/>
+          <w:szCs w:val="24"/>
+        </w:rPr>
+        <w:t xml:space="preserve"> with roll method of </w:t>
+      </w:r>
+      <w:proofErr w:type="spellStart"/>
+      <w:r>
+        <w:rPr>
+          <w:rFonts w:ascii="Times New Roman" w:hAnsi="Times New Roman" w:cs="Times New Roman"/>
+          <w:sz w:val="24"/>
+          <w:szCs w:val="24"/>
+        </w:rPr>
+        <w:t>TheDice</w:t>
+      </w:r>
+      <w:proofErr w:type="spellEnd"/>
+      <w:r>
+        <w:rPr>
+          <w:rFonts w:ascii="Times New Roman" w:hAnsi="Times New Roman" w:cs="Times New Roman"/>
+          <w:sz w:val="24"/>
+          <w:szCs w:val="24"/>
+        </w:rPr>
+        <w:t xml:space="preserve"> object</w:t>
+      </w:r>
+      <w:r>
+        <w:rPr>
+          <w:rFonts w:ascii="Times New Roman" w:hAnsi="Times New Roman" w:cs="Times New Roman"/>
+          <w:sz w:val="24"/>
+          <w:szCs w:val="24"/>
+        </w:rPr>
+        <w:t>.</w:t>
+      </w:r>
+      <w:r>
+        <w:rPr>
+          <w:rFonts w:ascii="Times New Roman" w:hAnsi="Times New Roman" w:cs="Times New Roman"/>
+          <w:sz w:val="24"/>
+          <w:szCs w:val="24"/>
+        </w:rPr>
+        <w:t xml:space="preserve"> </w:t>
+      </w:r>
+      <w:r>
+        <w:rPr>
+          <w:rFonts w:ascii="Times New Roman" w:hAnsi="Times New Roman" w:cs="Times New Roman"/>
+          <w:sz w:val="24"/>
+          <w:szCs w:val="24"/>
+        </w:rPr>
+        <w:t xml:space="preserve">Wins </w:t>
+      </w:r>
+      <w:r>
+        <w:rPr>
+          <w:rFonts w:ascii="Times New Roman" w:hAnsi="Times New Roman" w:cs="Times New Roman"/>
+          <w:sz w:val="24"/>
+          <w:szCs w:val="24"/>
+        </w:rPr>
+        <w:t>increase the chip amount by the bet</w:t>
+      </w:r>
+      <w:r>
+        <w:rPr>
+          <w:rFonts w:ascii="Times New Roman" w:hAnsi="Times New Roman" w:cs="Times New Roman"/>
+          <w:sz w:val="24"/>
+          <w:szCs w:val="24"/>
+        </w:rPr>
+        <w:t xml:space="preserve"> and losses lose the betted chips for the bet.</w:t>
+      </w:r>
+      <w:r>
+        <w:rPr>
+          <w:rFonts w:ascii="Times New Roman" w:hAnsi="Times New Roman" w:cs="Times New Roman"/>
+          <w:sz w:val="24"/>
+          <w:szCs w:val="24"/>
+        </w:rPr>
+        <w:t xml:space="preserve"> </w:t>
+      </w:r>
+      <w:r>
+        <w:rPr>
+          <w:rFonts w:ascii="Times New Roman" w:hAnsi="Times New Roman" w:cs="Times New Roman"/>
+          <w:sz w:val="24"/>
+          <w:szCs w:val="24"/>
+        </w:rPr>
+        <w:t>The pass line bet has two phases: The first roll and the rest of it. In the first roll, a 7 or 11 is a win, a 2, 3, or 12 is a loss, and other numbers become a point for the second phase. After the first rol</w:t>
+      </w:r>
+      <w:r>
+        <w:rPr>
+          <w:rFonts w:ascii="Times New Roman" w:hAnsi="Times New Roman" w:cs="Times New Roman"/>
+          <w:sz w:val="24"/>
+          <w:szCs w:val="24"/>
+        </w:rPr>
+        <w:t>l</w:t>
+      </w:r>
+      <w:r>
+        <w:rPr>
+          <w:rFonts w:ascii="Times New Roman" w:hAnsi="Times New Roman" w:cs="Times New Roman"/>
+          <w:sz w:val="24"/>
+          <w:szCs w:val="24"/>
+        </w:rPr>
+        <w:t>, the</w:t>
+      </w:r>
+      <w:r>
+        <w:rPr>
+          <w:rFonts w:ascii="Times New Roman" w:hAnsi="Times New Roman" w:cs="Times New Roman"/>
+          <w:sz w:val="24"/>
+          <w:szCs w:val="24"/>
+        </w:rPr>
+        <w:t>n</w:t>
+      </w:r>
+      <w:r>
+        <w:rPr>
+          <w:rFonts w:ascii="Times New Roman" w:hAnsi="Times New Roman" w:cs="Times New Roman"/>
+          <w:sz w:val="24"/>
+          <w:szCs w:val="24"/>
+        </w:rPr>
+        <w:t xml:space="preserve"> </w:t>
+      </w:r>
+      <w:proofErr w:type="gramStart"/>
+      <w:r>
+        <w:rPr>
+          <w:rFonts w:ascii="Times New Roman" w:hAnsi="Times New Roman" w:cs="Times New Roman"/>
+          <w:sz w:val="24"/>
+          <w:szCs w:val="24"/>
+        </w:rPr>
+        <w:t>rest</w:t>
+      </w:r>
+      <w:proofErr w:type="gramEnd"/>
+      <w:r>
+        <w:rPr>
+          <w:rFonts w:ascii="Times New Roman" w:hAnsi="Times New Roman" w:cs="Times New Roman"/>
+          <w:sz w:val="24"/>
+          <w:szCs w:val="24"/>
+        </w:rPr>
+        <w:t xml:space="preserve"> of the game begins where the question is that will the point roll</w:t>
+      </w:r>
+      <w:r>
+        <w:rPr>
+          <w:rFonts w:ascii="Times New Roman" w:hAnsi="Times New Roman" w:cs="Times New Roman"/>
+          <w:sz w:val="24"/>
+          <w:szCs w:val="24"/>
+        </w:rPr>
+        <w:t xml:space="preserve"> (the first roll)</w:t>
+      </w:r>
+      <w:r>
+        <w:rPr>
+          <w:rFonts w:ascii="Times New Roman" w:hAnsi="Times New Roman" w:cs="Times New Roman"/>
+          <w:sz w:val="24"/>
+          <w:szCs w:val="24"/>
+        </w:rPr>
+        <w:t xml:space="preserve"> again or will there be 7 first? The first case is a win </w:t>
+      </w:r>
+      <w:r>
+        <w:rPr>
+          <w:rFonts w:ascii="Times New Roman" w:hAnsi="Times New Roman" w:cs="Times New Roman"/>
+          <w:sz w:val="24"/>
+          <w:szCs w:val="24"/>
+        </w:rPr>
+        <w:t xml:space="preserve">for the user </w:t>
+      </w:r>
+      <w:r>
+        <w:rPr>
+          <w:rFonts w:ascii="Times New Roman" w:hAnsi="Times New Roman" w:cs="Times New Roman"/>
+          <w:sz w:val="24"/>
+          <w:szCs w:val="24"/>
+        </w:rPr>
+        <w:t>while the latter case is a loss</w:t>
+      </w:r>
+      <w:r>
+        <w:rPr>
+          <w:rFonts w:ascii="Times New Roman" w:hAnsi="Times New Roman" w:cs="Times New Roman"/>
+          <w:sz w:val="24"/>
+          <w:szCs w:val="24"/>
+        </w:rPr>
+        <w:t xml:space="preserve"> for the user</w:t>
+      </w:r>
+      <w:r>
+        <w:rPr>
+          <w:rFonts w:ascii="Times New Roman" w:hAnsi="Times New Roman" w:cs="Times New Roman"/>
+          <w:sz w:val="24"/>
+          <w:szCs w:val="24"/>
+        </w:rPr>
+        <w:t xml:space="preserve">. </w:t>
+      </w:r>
+    </w:p>
+    <w:p>
+      <w:pPr>
+        <w:spacing w:line="480" w:lineRule="auto"/>
+        <w:ind w:firstLine="720"/>
+        <w:rPr>
+          <w:rFonts w:ascii="Times New Roman" w:hAnsi="Times New Roman" w:cs="Times New Roman"/>
+          <w:sz w:val="24"/>
+          <w:szCs w:val="24"/>
+        </w:rPr>
+      </w:pPr>
+      <w:r>
+        <w:rPr>
+          <w:rFonts w:ascii="Times New Roman" w:hAnsi="Times New Roman" w:cs="Times New Roman"/>
+          <w:sz w:val="24"/>
+          <w:szCs w:val="24"/>
+        </w:rPr>
+        <w:t>After the game is played with the pass line bet, the user is asked if they want to continue. On the case they want to, they can press enter and ignore it. Though</w:t>
+      </w:r>
+      <w:r>
+        <w:rPr>
+          <w:rFonts w:ascii="Times New Roman" w:hAnsi="Times New Roman" w:cs="Times New Roman"/>
+          <w:sz w:val="24"/>
+          <w:szCs w:val="24"/>
+        </w:rPr>
+        <w:t>,</w:t>
+      </w:r>
+      <w:r>
+        <w:rPr>
+          <w:rFonts w:ascii="Times New Roman" w:hAnsi="Times New Roman" w:cs="Times New Roman"/>
+          <w:sz w:val="24"/>
+          <w:szCs w:val="24"/>
+        </w:rPr>
+        <w:t xml:space="preserve"> the </w:t>
+      </w:r>
+      <w:r>
+        <w:rPr>
+          <w:rFonts w:ascii="Times New Roman" w:hAnsi="Times New Roman" w:cs="Times New Roman"/>
+          <w:sz w:val="24"/>
+          <w:szCs w:val="24"/>
+        </w:rPr>
+        <w:t>method f</w:t>
+      </w:r>
+      <w:r>
+        <w:rPr>
+          <w:rFonts w:ascii="Times New Roman" w:hAnsi="Times New Roman" w:cs="Times New Roman"/>
+          <w:sz w:val="24"/>
+          <w:szCs w:val="24"/>
+        </w:rPr>
+        <w:t xml:space="preserve">or </w:t>
+      </w:r>
+      <w:r>
+        <w:rPr>
+          <w:rFonts w:ascii="Times New Roman" w:hAnsi="Times New Roman" w:cs="Times New Roman"/>
+          <w:sz w:val="24"/>
+          <w:szCs w:val="24"/>
+        </w:rPr>
+        <w:t>it</w:t>
+      </w:r>
+      <w:r>
+        <w:rPr>
+          <w:rFonts w:ascii="Times New Roman" w:hAnsi="Times New Roman" w:cs="Times New Roman"/>
+          <w:sz w:val="24"/>
+          <w:szCs w:val="24"/>
+        </w:rPr>
+        <w:t xml:space="preserve"> is looking for their reply to contain “no” inside it. If the user types something with “no” in it, the program will end. If the reply doesn’t contain no, the logic of the program </w:t>
+      </w:r>
+      <w:r>
+        <w:rPr>
+          <w:rFonts w:ascii="Times New Roman" w:hAnsi="Times New Roman" w:cs="Times New Roman"/>
+          <w:sz w:val="24"/>
+          <w:szCs w:val="24"/>
+        </w:rPr>
+        <w:t>continues looping back to before the bet was asked. It loops this until the user types a reply that contains “no” when asked if they want to continue with the game or when the user inevitably runs out of their virtual chips.</w:t>
+      </w:r>
+    </w:p>
+    <w:p>
+      <w:pPr>
+        <w:spacing w:line="480" w:lineRule="auto"/>
+        <w:ind w:firstLine="720"/>
+        <w:rPr>
+          <w:rFonts w:ascii="Times New Roman" w:hAnsi="Times New Roman" w:cs="Times New Roman"/>
+          <w:sz w:val="24"/>
+          <w:szCs w:val="24"/>
+        </w:rPr>
+      </w:pPr>
+      <w:r>
+        <w:rPr>
+          <w:rFonts w:ascii="Times New Roman" w:hAnsi="Times New Roman" w:cs="Times New Roman"/>
+          <w:sz w:val="24"/>
+          <w:szCs w:val="24"/>
+        </w:rPr>
+        <w:t xml:space="preserve">The Three classes are the Player class, Dice, and Die classes. The Player class is a class that stores all the player data for the program while it plays Craps. This data is the current chip amount, the bet amount, and the player name. One thing that happens before the bet is placed is that the data from the player class is shown to the user mainly the name they chose with the </w:t>
+      </w:r>
+      <w:r>
+        <w:rPr>
+          <w:rFonts w:ascii="Times New Roman" w:hAnsi="Times New Roman" w:cs="Times New Roman"/>
+          <w:sz w:val="24"/>
+          <w:szCs w:val="24"/>
+        </w:rPr>
+        <w:lastRenderedPageBreak/>
+        <w:t xml:space="preserve">amount of chips they have. Before the bet is placed on bootup, the program makes the user’s player name by user input that is scanned by the scanner. </w:t>
+      </w:r>
+      <w:r>
+        <w:rPr>
+          <w:rFonts w:ascii="Times New Roman" w:hAnsi="Times New Roman" w:cs="Times New Roman"/>
+          <w:sz w:val="24"/>
+          <w:szCs w:val="24"/>
+        </w:rPr>
+        <w:t xml:space="preserve">It also manages what happens on a win or loss of the pass line bet with the bid method in the Bidder interface. </w:t>
+      </w:r>
+    </w:p>
+    <w:p>
+      <w:pPr>
+        <w:spacing w:line="480" w:lineRule="auto"/>
+        <w:ind w:firstLine="720"/>
+        <w:rPr>
+          <w:rFonts w:ascii="Times New Roman" w:hAnsi="Times New Roman" w:cs="Times New Roman"/>
+          <w:sz w:val="24"/>
+          <w:szCs w:val="24"/>
+        </w:rPr>
+      </w:pPr>
+      <w:r>
+        <w:rPr>
+          <w:rFonts w:ascii="Times New Roman" w:hAnsi="Times New Roman" w:cs="Times New Roman"/>
+          <w:sz w:val="24"/>
+          <w:szCs w:val="24"/>
+        </w:rPr>
+        <w:t>The Dice and Die classes are classes that store the Dice and Die respectively, but the Dice class has Die with the chosen amount</w:t>
+      </w:r>
+      <w:r>
+        <w:rPr>
+          <w:rFonts w:ascii="Times New Roman" w:hAnsi="Times New Roman" w:cs="Times New Roman"/>
+          <w:sz w:val="24"/>
+          <w:szCs w:val="24"/>
+        </w:rPr>
+        <w:t xml:space="preserve"> of it that is an integer. </w:t>
+      </w:r>
+      <w:r>
+        <w:rPr>
+          <w:rFonts w:ascii="Times New Roman" w:hAnsi="Times New Roman" w:cs="Times New Roman"/>
+          <w:sz w:val="24"/>
+          <w:szCs w:val="24"/>
+        </w:rPr>
+        <w:t xml:space="preserve">Die is not directly used in the program but is used by Dice in aggregation. The Die has the sides and current roll variables which are integers that are used by the method that are shown in the interface, </w:t>
+      </w:r>
+      <w:proofErr w:type="spellStart"/>
+      <w:r>
+        <w:rPr>
+          <w:rFonts w:ascii="Times New Roman" w:hAnsi="Times New Roman" w:cs="Times New Roman"/>
+          <w:sz w:val="24"/>
+          <w:szCs w:val="24"/>
+        </w:rPr>
+        <w:t>TheDice</w:t>
+      </w:r>
+      <w:proofErr w:type="spellEnd"/>
+      <w:r>
+        <w:rPr>
+          <w:rFonts w:ascii="Times New Roman" w:hAnsi="Times New Roman" w:cs="Times New Roman"/>
+          <w:sz w:val="24"/>
+          <w:szCs w:val="24"/>
+        </w:rPr>
+        <w:t xml:space="preserve">. </w:t>
+      </w:r>
+    </w:p>
+    <w:p>
+      <w:pPr>
+        <w:spacing w:line="480" w:lineRule="auto"/>
+        <w:ind w:firstLine="720"/>
+        <w:rPr>
+          <w:rFonts w:ascii="Times New Roman" w:hAnsi="Times New Roman" w:cs="Times New Roman"/>
+          <w:sz w:val="24"/>
+          <w:szCs w:val="24"/>
+        </w:rPr>
+      </w:pPr>
+      <w:r>
+        <w:rPr>
+          <w:rFonts w:ascii="Times New Roman" w:hAnsi="Times New Roman" w:cs="Times New Roman"/>
+          <w:sz w:val="24"/>
+          <w:szCs w:val="24"/>
+        </w:rPr>
+        <w:t xml:space="preserve"> For the two interfaces, there is the Bidder and </w:t>
+      </w:r>
+      <w:proofErr w:type="spellStart"/>
+      <w:r>
+        <w:rPr>
+          <w:rFonts w:ascii="Times New Roman" w:hAnsi="Times New Roman" w:cs="Times New Roman"/>
+          <w:sz w:val="24"/>
+          <w:szCs w:val="24"/>
+        </w:rPr>
+        <w:t>TheDice</w:t>
+      </w:r>
+      <w:proofErr w:type="spellEnd"/>
+      <w:r>
+        <w:rPr>
+          <w:rFonts w:ascii="Times New Roman" w:hAnsi="Times New Roman" w:cs="Times New Roman"/>
+          <w:sz w:val="24"/>
+          <w:szCs w:val="24"/>
+        </w:rPr>
+        <w:t xml:space="preserve"> interfaces. The Bidder interface is for the Player class and </w:t>
+      </w:r>
+      <w:proofErr w:type="spellStart"/>
+      <w:r>
+        <w:rPr>
+          <w:rFonts w:ascii="Times New Roman" w:hAnsi="Times New Roman" w:cs="Times New Roman"/>
+          <w:sz w:val="24"/>
+          <w:szCs w:val="24"/>
+        </w:rPr>
+        <w:t>TheDice</w:t>
+      </w:r>
+      <w:proofErr w:type="spellEnd"/>
+      <w:r>
+        <w:rPr>
+          <w:rFonts w:ascii="Times New Roman" w:hAnsi="Times New Roman" w:cs="Times New Roman"/>
+          <w:sz w:val="24"/>
+          <w:szCs w:val="24"/>
+        </w:rPr>
+        <w:t xml:space="preserve"> interface is for the Die and Dice classes respectively. The Bidder has the bid </w:t>
+      </w:r>
+      <w:r>
+        <w:rPr>
+          <w:rFonts w:ascii="Times New Roman" w:hAnsi="Times New Roman" w:cs="Times New Roman"/>
+          <w:sz w:val="24"/>
+          <w:szCs w:val="24"/>
+        </w:rPr>
+        <w:t>method</w:t>
+      </w:r>
+      <w:r>
+        <w:rPr>
+          <w:rFonts w:ascii="Times New Roman" w:hAnsi="Times New Roman" w:cs="Times New Roman"/>
+          <w:sz w:val="24"/>
+          <w:szCs w:val="24"/>
+        </w:rPr>
+        <w:t xml:space="preserve"> where it takes a boolean (situation)</w:t>
+      </w:r>
+      <w:r>
+        <w:rPr>
+          <w:rFonts w:ascii="Times New Roman" w:hAnsi="Times New Roman" w:cs="Times New Roman"/>
+          <w:sz w:val="24"/>
+          <w:szCs w:val="24"/>
+        </w:rPr>
+        <w:t>. For the player class</w:t>
+      </w:r>
+      <w:r>
+        <w:rPr>
+          <w:rFonts w:ascii="Times New Roman" w:hAnsi="Times New Roman" w:cs="Times New Roman"/>
+          <w:sz w:val="24"/>
+          <w:szCs w:val="24"/>
+        </w:rPr>
+        <w:t xml:space="preserve">’s implementation, </w:t>
+      </w:r>
+      <w:r>
+        <w:rPr>
+          <w:rFonts w:ascii="Times New Roman" w:hAnsi="Times New Roman" w:cs="Times New Roman"/>
+          <w:sz w:val="24"/>
+          <w:szCs w:val="24"/>
+        </w:rPr>
+        <w:t>the win or loss</w:t>
+      </w:r>
+      <w:r>
+        <w:rPr>
+          <w:rFonts w:ascii="Times New Roman" w:hAnsi="Times New Roman" w:cs="Times New Roman"/>
+          <w:sz w:val="24"/>
+          <w:szCs w:val="24"/>
+        </w:rPr>
+        <w:t xml:space="preserve"> situation of the pass line</w:t>
+      </w:r>
+      <w:r>
+        <w:rPr>
+          <w:rFonts w:ascii="Times New Roman" w:hAnsi="Times New Roman" w:cs="Times New Roman"/>
+          <w:sz w:val="24"/>
+          <w:szCs w:val="24"/>
+        </w:rPr>
+        <w:t xml:space="preserve"> </w:t>
+      </w:r>
+      <w:r>
+        <w:rPr>
+          <w:rFonts w:ascii="Times New Roman" w:hAnsi="Times New Roman" w:cs="Times New Roman"/>
+          <w:sz w:val="24"/>
+          <w:szCs w:val="24"/>
+        </w:rPr>
+        <w:t>depend</w:t>
+      </w:r>
+      <w:r>
+        <w:rPr>
+          <w:rFonts w:ascii="Times New Roman" w:hAnsi="Times New Roman" w:cs="Times New Roman"/>
+          <w:sz w:val="24"/>
+          <w:szCs w:val="24"/>
+        </w:rPr>
+        <w:t>s</w:t>
+      </w:r>
+      <w:r>
+        <w:rPr>
+          <w:rFonts w:ascii="Times New Roman" w:hAnsi="Times New Roman" w:cs="Times New Roman"/>
+          <w:sz w:val="24"/>
+          <w:szCs w:val="24"/>
+        </w:rPr>
+        <w:t xml:space="preserve"> on if it’s true(win) or false(loss).</w:t>
+      </w:r>
+      <w:r>
+        <w:rPr>
+          <w:rFonts w:ascii="Times New Roman" w:hAnsi="Times New Roman" w:cs="Times New Roman"/>
+          <w:sz w:val="24"/>
+          <w:szCs w:val="24"/>
+        </w:rPr>
+        <w:t xml:space="preserve"> On a win, the player’s chips are increased with no prior deduction, on a loss their chips are deducted.</w:t>
+      </w:r>
+      <w:r>
+        <w:rPr>
+          <w:rFonts w:ascii="Times New Roman" w:hAnsi="Times New Roman" w:cs="Times New Roman"/>
+          <w:sz w:val="24"/>
+          <w:szCs w:val="24"/>
+        </w:rPr>
+        <w:t xml:space="preserve">  </w:t>
+      </w:r>
+      <w:proofErr w:type="spellStart"/>
+      <w:r>
+        <w:rPr>
+          <w:rFonts w:ascii="Times New Roman" w:hAnsi="Times New Roman" w:cs="Times New Roman"/>
+          <w:sz w:val="24"/>
+          <w:szCs w:val="24"/>
+        </w:rPr>
+        <w:t>TheDice</w:t>
+      </w:r>
+      <w:proofErr w:type="spellEnd"/>
+      <w:r>
+        <w:rPr>
+          <w:rFonts w:ascii="Times New Roman" w:hAnsi="Times New Roman" w:cs="Times New Roman"/>
+          <w:sz w:val="24"/>
+          <w:szCs w:val="24"/>
+        </w:rPr>
+        <w:t xml:space="preserve"> interface has two </w:t>
+      </w:r>
+      <w:r>
+        <w:rPr>
+          <w:rFonts w:ascii="Times New Roman" w:hAnsi="Times New Roman" w:cs="Times New Roman"/>
+          <w:sz w:val="24"/>
+          <w:szCs w:val="24"/>
+        </w:rPr>
+        <w:t>methods: the roll method which takes nothing and returns a String for what is rolled and the value method takes nothing and returns an int.  The interface is implemented in t</w:t>
+      </w:r>
+      <w:r>
+        <w:rPr>
+          <w:rFonts w:ascii="Times New Roman" w:hAnsi="Times New Roman" w:cs="Times New Roman"/>
+          <w:sz w:val="24"/>
+          <w:szCs w:val="24"/>
+        </w:rPr>
+        <w:t>he Die and Dice c</w:t>
+      </w:r>
+      <w:r>
+        <w:rPr>
+          <w:rFonts w:ascii="Times New Roman" w:hAnsi="Times New Roman" w:cs="Times New Roman"/>
+          <w:sz w:val="24"/>
+          <w:szCs w:val="24"/>
+        </w:rPr>
+        <w:t xml:space="preserve">lasses </w:t>
+      </w:r>
+      <w:r>
+        <w:rPr>
+          <w:rFonts w:ascii="Times New Roman" w:hAnsi="Times New Roman" w:cs="Times New Roman"/>
+          <w:sz w:val="24"/>
+          <w:szCs w:val="24"/>
+        </w:rPr>
+        <w:t>to update the current roll variable</w:t>
+      </w:r>
+      <w:r>
+        <w:rPr>
+          <w:rFonts w:ascii="Times New Roman" w:hAnsi="Times New Roman" w:cs="Times New Roman"/>
+          <w:sz w:val="24"/>
+          <w:szCs w:val="24"/>
+        </w:rPr>
+        <w:t xml:space="preserve"> and return a String of the roll</w:t>
+      </w:r>
+      <w:r>
+        <w:rPr>
+          <w:rFonts w:ascii="Times New Roman" w:hAnsi="Times New Roman" w:cs="Times New Roman"/>
+          <w:sz w:val="24"/>
+          <w:szCs w:val="24"/>
+        </w:rPr>
+        <w:t xml:space="preserve"> with the roll method and to return </w:t>
+      </w:r>
+      <w:r>
+        <w:rPr>
+          <w:rFonts w:ascii="Times New Roman" w:hAnsi="Times New Roman" w:cs="Times New Roman"/>
+          <w:sz w:val="24"/>
+          <w:szCs w:val="24"/>
+        </w:rPr>
+        <w:t>the current roll variable</w:t>
+      </w:r>
+      <w:r>
+        <w:rPr>
+          <w:rFonts w:ascii="Times New Roman" w:hAnsi="Times New Roman" w:cs="Times New Roman"/>
+          <w:sz w:val="24"/>
+          <w:szCs w:val="24"/>
+        </w:rPr>
+        <w:t xml:space="preserve"> in the value method.</w:t>
+      </w:r>
+    </w:p>
+    <w:p>
+      <w:pPr>
+        <w:spacing w:line="480" w:lineRule="auto"/>
+        <w:ind w:firstLine="720"/>
+        <w:rPr>
+          <w:rFonts w:ascii="Times New Roman" w:hAnsi="Times New Roman" w:cs="Times New Roman"/>
+          <w:sz w:val="24"/>
+          <w:szCs w:val="24"/>
+        </w:rPr>
+      </w:pPr>
+    </w:p>
+    <w:p>
+      <w:pPr>
+        <w:spacing w:line="480" w:lineRule="auto"/>
+        <w:ind w:firstLine="720"/>
+        <w:rPr>
+          <w:rFonts w:ascii="Times New Roman" w:hAnsi="Times New Roman" w:cs="Times New Roman"/>
+          <w:sz w:val="24"/>
+          <w:szCs w:val="24"/>
+        </w:rPr>
+      </w:pPr>
+    </w:p>
+    <w:p>
+      <w:pPr>
+        <w:spacing w:line="480" w:lineRule="auto"/>
+        <w:ind w:firstLine="720"/>
+        <w:rPr>
+          <w:rFonts w:ascii="Times New Roman" w:hAnsi="Times New Roman" w:cs="Times New Roman"/>
+          <w:sz w:val="24"/>
+          <w:szCs w:val="24"/>
+        </w:rPr>
+      </w:pPr>
+    </w:p>
+    <w:p>
+      <w:pPr>
+        <w:spacing w:line="480" w:lineRule="auto"/>
+        <w:ind w:firstLine="720"/>
+        <w:rPr>
+          <w:rFonts w:ascii="Times New Roman" w:hAnsi="Times New Roman" w:cs="Times New Roman"/>
+          <w:sz w:val="24"/>
+          <w:szCs w:val="24"/>
+        </w:rPr>
+      </w:pPr>
+      <w:r>
+        <w:rPr>
+          <w:rFonts w:ascii="Times New Roman" w:hAnsi="Times New Roman" w:cs="Times New Roman"/>
+          <w:sz w:val="24"/>
+          <w:szCs w:val="24"/>
+        </w:rPr>
+        <w:t>A picture of the UML:</w:t>
+      </w:r>
+    </w:p>
+    <w:p>
+      <w:pPr>
+        <w:spacing w:line="480" w:lineRule="auto"/>
+        <w:ind w:firstLine="720"/>
+        <w:rPr>
+          <w:rFonts w:ascii="Times New Roman" w:hAnsi="Times New Roman" w:cs="Times New Roman"/>
+          <w:sz w:val="24"/>
+          <w:szCs w:val="24"/>
+        </w:rPr>
+      </w:pPr>
+      <w:r>
+        <w:rPr>
+          <w:rFonts w:ascii="Times New Roman" w:hAnsi="Times New Roman" w:cs="Times New Roman"/>
+          <w:noProof/>
+          <w:sz w:val="24"/>
+          <w:szCs w:val="24"/>
+        </w:rPr>
+        <w:lastRenderedPageBreak/>
+        <w:drawing>
+          <wp:inline distT="0" distB="0" distL="0" distR="0" wp14:anchorId="7DE578DA" wp14:editId="2CC32D3E">
+            <wp:extent cx="5943600" cy="5803265"/>
+            <wp:effectExtent l="0" t="0" r="0" b="6985"/>
+            <wp:docPr id="4" name="Picture 4" descr="Graphical user interface, application&#10;&#10;Description automatically generated"/>
+            <wp:cNvGraphicFramePr>
+              <a:graphicFrameLocks xmlns:a="http://schemas.openxmlformats.org/drawingml/2006/main" noChangeAspect="1"/>
+            </wp:cNvGraphicFramePr>
+            <a:graphic xmlns:a="http://schemas.openxmlformats.org/drawingml/2006/main">
+              <a:graphicData uri="http://schemas.openxmlformats.org/drawingml/2006/picture">
+                <pic:pic xmlns:pic="http://schemas.openxmlformats.org/drawingml/2006/picture">
+                  <pic:nvPicPr>
+                    <pic:cNvPr id="4" name="Picture 4" descr="Graphical user interface, application&#10;&#10;Description automatically generated"/>
+                    <pic:cNvPicPr/>
+                  </pic:nvPicPr>
+                  <pic:blipFill>
+                    <a:blip r:embed="rId4">
+                      <a:extLst>
+                        <a:ext uri="{28A0092B-C50C-407E-A947-70E740481C1C}">
+                          <a14:useLocalDpi xmlns:a14="http://schemas.microsoft.com/office/drawing/2010/main" val="0"/>
+                        </a:ext>
+                      </a:extLst>
+                    </a:blip>
+                    <a:stretch>
+                      <a:fillRect/>
+                    </a:stretch>
+                  </pic:blipFill>
+                  <pic:spPr>
+                    <a:xfrm>
+                      <a:off x="0" y="0"/>
+                      <a:ext cx="5943600" cy="5803265"/>
+                    </a:xfrm>
+                    <a:prstGeom prst="rect">
+                      <a:avLst/>
+                    </a:prstGeom>
+                  </pic:spPr>
+                </pic:pic>
+              </a:graphicData>
+            </a:graphic>
+          </wp:inline>
+        </w:drawing>
+      </w:r>
+    </w:p>
+    <w:p>
+      <w:pPr>
+        <w:spacing w:line="480" w:lineRule="auto"/>
+        <w:ind w:firstLine="720"/>
+        <w:rPr>
+          <w:rFonts w:ascii="Times New Roman" w:hAnsi="Times New Roman" w:cs="Times New Roman"/>
+          <w:sz w:val="24"/>
+          <w:szCs w:val="24"/>
+        </w:rPr>
+      </w:pPr>
+    </w:p>
     <w:sectPr>
       <w:pgSz w:w="12240" w:h="15840"/>
       <w:pgMar w:top="1440" w:right="1440" w:bottom="1440" w:left="1440" w:header="708" w:footer="708" w:gutter="0"/>

</xml_diff>